<commit_message>
added pdf answer file
</commit_message>
<xml_diff>
--- a/AoL Scientific Computing.docx
+++ b/AoL Scientific Computing.docx
@@ -22001,6 +22001,42 @@
           </wp:inline>
         </w:drawing>
       </w:r>
+    </w:p>
+    <w:p>
+      <w:pPr>
+        <w:pStyle w:val="ListParagraph"/>
+      </w:pPr>
+    </w:p>
+    <w:p>
+      <w:pPr>
+        <w:pStyle w:val="ListParagraph"/>
+      </w:pPr>
+    </w:p>
+    <w:p>
+      <w:pPr>
+        <w:pStyle w:val="ListParagraph"/>
+      </w:pPr>
+      <w:r>
+        <w:t>Full Code per number (1.py, 2.py, 3.py) with every source files:</w:t>
+      </w:r>
+    </w:p>
+    <w:p>
+      <w:pPr>
+        <w:pStyle w:val="ListParagraph"/>
+      </w:pPr>
+      <w:hyperlink r:id="rId21" w:history="1">
+        <w:r>
+          <w:rPr>
+            <w:rStyle w:val="Hyperlink"/>
+          </w:rPr>
+          <w:t>https://github.com/ReynardHansel/AoL-Scientific-Computing</w:t>
+        </w:r>
+      </w:hyperlink>
+    </w:p>
+    <w:p>
+      <w:pPr>
+        <w:pStyle w:val="ListParagraph"/>
+      </w:pPr>
     </w:p>
     <w:sectPr>
       <w:pgSz w:w="11906" w:h="16838"/>
@@ -23057,6 +23093,29 @@
       <w:contextualSpacing/>
     </w:pPr>
   </w:style>
+  <w:style w:type="character" w:styleId="Hyperlink">
+    <w:name w:val="Hyperlink"/>
+    <w:basedOn w:val="DefaultParagraphFont"/>
+    <w:uiPriority w:val="99"/>
+    <w:unhideWhenUsed/>
+    <w:rsid w:val="00AF7AEA"/>
+    <w:rPr>
+      <w:color w:val="0563C1" w:themeColor="hyperlink"/>
+      <w:u w:val="single"/>
+    </w:rPr>
+  </w:style>
+  <w:style w:type="character" w:styleId="UnresolvedMention">
+    <w:name w:val="Unresolved Mention"/>
+    <w:basedOn w:val="DefaultParagraphFont"/>
+    <w:uiPriority w:val="99"/>
+    <w:semiHidden/>
+    <w:unhideWhenUsed/>
+    <w:rsid w:val="00AF7AEA"/>
+    <w:rPr>
+      <w:color w:val="605E5C"/>
+      <w:shd w:val="clear" w:color="auto" w:fill="E1DFDD"/>
+    </w:rPr>
+  </w:style>
 </w:styles>
 </file>
 

</xml_diff>